<commit_message>
updated key terms document
</commit_message>
<xml_diff>
--- a/leased_fee_current.docx
+++ b/leased_fee_current.docx
@@ -146,21 +146,7 @@
               <w:rPr>
                 <w:bCs/>
               </w:rPr>
-              <w:t>(</w:t>
-            </w:r>
-            <w:proofErr w:type="spellStart"/>
-            <w:r>
-              <w:rPr>
-                <w:bCs/>
-              </w:rPr>
-              <w:t>i</w:t>
-            </w:r>
-            <w:proofErr w:type="spellEnd"/>
-            <w:r>
-              <w:rPr>
-                <w:bCs/>
-              </w:rPr>
-              <w:t>) state the identity of the client and any intended users, by name or type;</w:t>
+              <w:t>(i) state the identity of the client and any intended users, by name or type;</w:t>
             </w:r>
             <w:r>
               <w:rPr>
@@ -400,7 +386,7 @@
               <w:rPr>
                 <w:bCs/>
               </w:rPr>
-              <w:t>Fee Simple</w:t>
+              <w:t>Leased Fee</w:t>
             </w:r>
             <w:r>
               <w:rPr>
@@ -542,35 +528,7 @@
               <w:rPr>
                 <w:bCs/>
               </w:rPr>
-              <w:t xml:space="preserve">The most probable price which a property should bring </w:t>
-            </w:r>
-            <w:proofErr w:type="gramStart"/>
-            <w:r>
-              <w:rPr>
-                <w:bCs/>
-              </w:rPr>
-              <w:t>in</w:t>
-            </w:r>
-            <w:proofErr w:type="gramEnd"/>
-            <w:r>
-              <w:rPr>
-                <w:bCs/>
-              </w:rPr>
-              <w:t xml:space="preserve"> a competitive and open market.  Conditions </w:t>
-            </w:r>
-            <w:proofErr w:type="gramStart"/>
-            <w:r>
-              <w:rPr>
-                <w:bCs/>
-              </w:rPr>
-              <w:t>requisite to</w:t>
-            </w:r>
-            <w:proofErr w:type="gramEnd"/>
-            <w:r>
-              <w:rPr>
-                <w:bCs/>
-              </w:rPr>
-              <w:t xml:space="preserve"> a fair sale, the buyer and seller each acting prudently, knowledgeably, and assuming the price is not affected by undue stimulus.  Implicit in this definition is the consummation of a sale  whereby: 1) Buyer and seller are typically motivated; (2) Both parties are well informed or well advised, and acting in what they consider their own best interests; (3) A reasonable time is allowed for exposure in the open market; (4) Payment is made in terms of cash in U.S. dollars or in terms of financial arrangement comparable thereto; and, (5) The price represents the normal consideration for the property sold unaffected by special or creative financing or sales concessions granted by anyone associated with the sale.</w:t>
+              <w:t>The most probable price which a property should bring in a competitive and open market.  Conditions requisite to a fair sale, the buyer and seller each acting prudently, knowledgeably, and assuming the price is not affected by undue stimulus.  Implicit in this definition is the consummation of a sale  whereby: 1) Buyer and seller are typically motivated; (2) Both parties are well informed or well advised, and acting in what they consider their own best interests; (3) A reasonable time is allowed for exposure in the open market; (4) Payment is made in terms of cash in U.S. dollars or in terms of financial arrangement comparable thereto; and, (5) The price represents the normal consideration for the property sold unaffected by special or creative financing or sales concessions granted by anyone associated with the sale.</w:t>
             </w:r>
             <w:r>
               <w:rPr>
@@ -698,21 +656,7 @@
               <w:rPr>
                 <w:lang w:bidi="en-US"/>
               </w:rPr>
-              <w:t xml:space="preserve">Exposure </w:t>
-            </w:r>
-            <w:proofErr w:type="gramStart"/>
-            <w:r>
-              <w:rPr>
-                <w:lang w:bidi="en-US"/>
-              </w:rPr>
-              <w:t>time as</w:t>
-            </w:r>
-            <w:proofErr w:type="gramEnd"/>
-            <w:r>
-              <w:rPr>
-                <w:lang w:bidi="en-US"/>
-              </w:rPr>
-              <w:t xml:space="preserve"> used in this appraisal report is defined as:</w:t>
+              <w:t>Exposure time as used in this appraisal report is defined as:</w:t>
             </w:r>
           </w:p>
           <w:p>
@@ -755,21 +699,7 @@
               <w:rPr>
                 <w:lang w:bidi="en-US"/>
               </w:rPr>
-              <w:t xml:space="preserve">Based upon the market data from the sales of comparable properties in the </w:t>
-            </w:r>
-            <w:proofErr w:type="gramStart"/>
-            <w:r>
-              <w:rPr>
-                <w:lang w:bidi="en-US"/>
-              </w:rPr>
-              <w:t>market</w:t>
-            </w:r>
-            <w:proofErr w:type="gramEnd"/>
-            <w:r>
-              <w:rPr>
-                <w:lang w:bidi="en-US"/>
-              </w:rPr>
-              <w:t xml:space="preserve"> my conclusion of exposure time follows:</w:t>
+              <w:t>Based upon the market data from the sales of comparable properties in the market my conclusion of exposure time follows:</w:t>
             </w:r>
           </w:p>
           <w:p>
@@ -840,23 +770,7 @@
                 <w:i/>
                 <w:lang w:bidi="en-US"/>
               </w:rPr>
-              <w:t xml:space="preserve"> The time it takes an interest in real property to sell on the market </w:t>
-            </w:r>
-            <w:proofErr w:type="gramStart"/>
-            <w:r>
-              <w:rPr>
-                <w:i/>
-                <w:lang w:bidi="en-US"/>
-              </w:rPr>
-              <w:t>subsequent to</w:t>
-            </w:r>
-            <w:proofErr w:type="gramEnd"/>
-            <w:r>
-              <w:rPr>
-                <w:i/>
-                <w:lang w:bidi="en-US"/>
-              </w:rPr>
-              <w:t xml:space="preserve"> the date of appraisal</w:t>
+              <w:t xml:space="preserve"> The time it takes an interest in real property to sell on the market subsequent to the date of appraisal</w:t>
             </w:r>
             <w:r>
               <w:rPr>
@@ -880,21 +794,7 @@
               <w:rPr>
                 <w:lang w:bidi="en-US"/>
               </w:rPr>
-              <w:t xml:space="preserve">Based upon the market data from the sales of comparable properties in the </w:t>
-            </w:r>
-            <w:proofErr w:type="gramStart"/>
-            <w:r>
-              <w:rPr>
-                <w:lang w:bidi="en-US"/>
-              </w:rPr>
-              <w:t>market</w:t>
-            </w:r>
-            <w:proofErr w:type="gramEnd"/>
-            <w:r>
-              <w:rPr>
-                <w:lang w:bidi="en-US"/>
-              </w:rPr>
-              <w:t xml:space="preserve"> my conclusion of exposure time follows:</w:t>
+              <w:t>Based upon the market data from the sales of comparable properties in the market my conclusion of exposure time follows:</w:t>
             </w:r>
           </w:p>
           <w:p>

</xml_diff>